<commit_message>
Uzupełnienie sprawozdania do 1 projektu o wykresy
</commit_message>
<xml_diff>
--- a/Budowa i działanie perceptronu - sprawozdanie.docx
+++ b/Budowa i działanie perceptronu - sprawozdanie.docx
@@ -12973,8 +12973,187 @@
         </w:rPr>
         <w:t>Podczas testów przy użyciu dużych wartości współczynnika uczenia się (bliskich do 0.8) wartości wag otrzymywanych na końcu były dużo wyższe, co warto odnotować.</w:t>
       </w:r>
+    </w:p>
+    <w:p>
+      <w:pPr>
+        <w:rPr>
+          <w:sz w:val="24"/>
+          <w:szCs w:val="24"/>
+        </w:rPr>
+      </w:pPr>
+    </w:p>
+    <w:p>
+      <w:pPr>
+        <w:rPr>
+          <w:sz w:val="24"/>
+          <w:szCs w:val="24"/>
+        </w:rPr>
+      </w:pPr>
+      <w:r>
+        <w:rPr>
+          <w:sz w:val="24"/>
+          <w:szCs w:val="24"/>
+        </w:rPr>
+        <w:t xml:space="preserve">Wykres </w:t>
+      </w:r>
+      <w:r>
+        <w:rPr>
+          <w:sz w:val="24"/>
+          <w:szCs w:val="24"/>
+          <w:u w:val="single"/>
+        </w:rPr>
+        <w:t>zależności liczby iteracji od współczynnika uczenia</w:t>
+      </w:r>
+      <w:r>
+        <w:rPr>
+          <w:sz w:val="24"/>
+          <w:szCs w:val="24"/>
+        </w:rPr>
+        <w:t>:</w:t>
+      </w:r>
+    </w:p>
+    <w:p>
+      <w:pPr>
+        <w:rPr>
+          <w:sz w:val="24"/>
+          <w:szCs w:val="24"/>
+        </w:rPr>
+      </w:pPr>
+      <w:r>
+        <w:rPr>
+          <w:noProof/>
+          <w:lang w:eastAsia="pl-PL"/>
+        </w:rPr>
+        <w:drawing>
+          <wp:inline distT="0" distB="0" distL="0" distR="0" wp14:anchorId="2CB21151" wp14:editId="62B9CB0B">
+            <wp:extent cx="5962650" cy="3209925"/>
+            <wp:effectExtent l="0" t="0" r="19050" b="9525"/>
+            <wp:docPr id="1" name="Wykres 1"/>
+            <wp:cNvGraphicFramePr/>
+            <a:graphic xmlns:a="http://schemas.openxmlformats.org/drawingml/2006/main">
+              <a:graphicData uri="http://schemas.openxmlformats.org/drawingml/2006/chart">
+                <c:chart xmlns:c="http://schemas.openxmlformats.org/drawingml/2006/chart" xmlns:r="http://schemas.openxmlformats.org/officeDocument/2006/relationships" r:id="rId6"/>
+              </a:graphicData>
+            </a:graphic>
+          </wp:inline>
+        </w:drawing>
+      </w:r>
+    </w:p>
+    <w:p>
+      <w:pPr>
+        <w:rPr>
+          <w:sz w:val="24"/>
+          <w:szCs w:val="24"/>
+        </w:rPr>
+      </w:pPr>
+    </w:p>
+    <w:p>
+      <w:pPr>
+        <w:rPr>
+          <w:sz w:val="24"/>
+          <w:szCs w:val="24"/>
+        </w:rPr>
+      </w:pPr>
+    </w:p>
+    <w:p>
+      <w:pPr>
+        <w:rPr>
+          <w:sz w:val="24"/>
+          <w:szCs w:val="24"/>
+        </w:rPr>
+      </w:pPr>
+    </w:p>
+    <w:p>
+      <w:pPr>
+        <w:rPr>
+          <w:sz w:val="24"/>
+          <w:szCs w:val="24"/>
+        </w:rPr>
+      </w:pPr>
+    </w:p>
+    <w:p>
+      <w:pPr>
+        <w:rPr>
+          <w:sz w:val="24"/>
+          <w:szCs w:val="24"/>
+        </w:rPr>
+      </w:pPr>
+    </w:p>
+    <w:p>
+      <w:pPr>
+        <w:rPr>
+          <w:sz w:val="24"/>
+          <w:szCs w:val="24"/>
+        </w:rPr>
+      </w:pPr>
       <w:bookmarkStart w:id="0" w:name="_GoBack"/>
       <w:bookmarkEnd w:id="0"/>
+    </w:p>
+    <w:p>
+      <w:pPr>
+        <w:rPr>
+          <w:sz w:val="24"/>
+          <w:szCs w:val="24"/>
+        </w:rPr>
+      </w:pPr>
+      <w:r>
+        <w:rPr>
+          <w:sz w:val="24"/>
+          <w:szCs w:val="24"/>
+        </w:rPr>
+        <w:lastRenderedPageBreak/>
+        <w:t xml:space="preserve">Wykres </w:t>
+      </w:r>
+      <w:r>
+        <w:rPr>
+          <w:sz w:val="24"/>
+          <w:szCs w:val="24"/>
+          <w:u w:val="single"/>
+        </w:rPr>
+        <w:t>zależności liczby i</w:t>
+      </w:r>
+      <w:r>
+        <w:rPr>
+          <w:sz w:val="24"/>
+          <w:szCs w:val="24"/>
+          <w:u w:val="single"/>
+        </w:rPr>
+        <w:t>teracji od liczby danych uczących</w:t>
+      </w:r>
+      <w:r>
+        <w:rPr>
+          <w:sz w:val="24"/>
+          <w:szCs w:val="24"/>
+        </w:rPr>
+        <w:t>:</w:t>
+      </w:r>
+    </w:p>
+    <w:p>
+      <w:pPr>
+        <w:rPr>
+          <w:sz w:val="24"/>
+          <w:szCs w:val="24"/>
+        </w:rPr>
+      </w:pPr>
+      <w:r>
+        <w:rPr>
+          <w:noProof/>
+          <w:lang w:eastAsia="pl-PL"/>
+        </w:rPr>
+        <w:drawing>
+          <wp:inline distT="0" distB="0" distL="0" distR="0" wp14:anchorId="1956121B" wp14:editId="4B599C33">
+            <wp:extent cx="5743575" cy="2867025"/>
+            <wp:effectExtent l="0" t="0" r="9525" b="9525"/>
+            <wp:docPr id="2" name="Wykres 2"/>
+            <wp:cNvGraphicFramePr/>
+            <a:graphic xmlns:a="http://schemas.openxmlformats.org/drawingml/2006/main">
+              <a:graphicData uri="http://schemas.openxmlformats.org/drawingml/2006/chart">
+                <c:chart xmlns:c="http://schemas.openxmlformats.org/drawingml/2006/chart" xmlns:r="http://schemas.openxmlformats.org/officeDocument/2006/relationships" r:id="rId7"/>
+              </a:graphicData>
+            </a:graphic>
+          </wp:inline>
+        </w:drawing>
+      </w:r>
     </w:p>
     <w:p>
       <w:pPr>
@@ -13572,6 +13751,36 @@
       </w:tblCellMar>
     </w:tblPr>
   </w:style>
+  <w:style w:type="paragraph" w:styleId="Tekstdymka">
+    <w:name w:val="Balloon Text"/>
+    <w:basedOn w:val="Normalny"/>
+    <w:link w:val="TekstdymkaZnak"/>
+    <w:uiPriority w:val="99"/>
+    <w:semiHidden/>
+    <w:unhideWhenUsed/>
+    <w:rsid w:val="00C43896"/>
+    <w:pPr>
+      <w:spacing w:after="0" w:line="240" w:lineRule="auto"/>
+    </w:pPr>
+    <w:rPr>
+      <w:rFonts w:ascii="Tahoma" w:hAnsi="Tahoma" w:cs="Tahoma"/>
+      <w:sz w:val="16"/>
+      <w:szCs w:val="16"/>
+    </w:rPr>
+  </w:style>
+  <w:style w:type="character" w:customStyle="1" w:styleId="TekstdymkaZnak">
+    <w:name w:val="Tekst dymka Znak"/>
+    <w:basedOn w:val="Domylnaczcionkaakapitu"/>
+    <w:link w:val="Tekstdymka"/>
+    <w:uiPriority w:val="99"/>
+    <w:semiHidden/>
+    <w:rsid w:val="00C43896"/>
+    <w:rPr>
+      <w:rFonts w:ascii="Tahoma" w:hAnsi="Tahoma" w:cs="Tahoma"/>
+      <w:sz w:val="16"/>
+      <w:szCs w:val="16"/>
+    </w:rPr>
+  </w:style>
 </w:styles>
 </file>
 
@@ -13914,7 +14123,443 @@
       </w:tblCellMar>
     </w:tblPr>
   </w:style>
+  <w:style w:type="paragraph" w:styleId="Tekstdymka">
+    <w:name w:val="Balloon Text"/>
+    <w:basedOn w:val="Normalny"/>
+    <w:link w:val="TekstdymkaZnak"/>
+    <w:uiPriority w:val="99"/>
+    <w:semiHidden/>
+    <w:unhideWhenUsed/>
+    <w:rsid w:val="00C43896"/>
+    <w:pPr>
+      <w:spacing w:after="0" w:line="240" w:lineRule="auto"/>
+    </w:pPr>
+    <w:rPr>
+      <w:rFonts w:ascii="Tahoma" w:hAnsi="Tahoma" w:cs="Tahoma"/>
+      <w:sz w:val="16"/>
+      <w:szCs w:val="16"/>
+    </w:rPr>
+  </w:style>
+  <w:style w:type="character" w:customStyle="1" w:styleId="TekstdymkaZnak">
+    <w:name w:val="Tekst dymka Znak"/>
+    <w:basedOn w:val="Domylnaczcionkaakapitu"/>
+    <w:link w:val="Tekstdymka"/>
+    <w:uiPriority w:val="99"/>
+    <w:semiHidden/>
+    <w:rsid w:val="00C43896"/>
+    <w:rPr>
+      <w:rFonts w:ascii="Tahoma" w:hAnsi="Tahoma" w:cs="Tahoma"/>
+      <w:sz w:val="16"/>
+      <w:szCs w:val="16"/>
+    </w:rPr>
+  </w:style>
 </w:styles>
+</file>
+
+<file path=word/charts/chart1.xml><?xml version="1.0" encoding="utf-8"?>
+<c:chartSpace xmlns:c="http://schemas.openxmlformats.org/drawingml/2006/chart" xmlns:a="http://schemas.openxmlformats.org/drawingml/2006/main" xmlns:r="http://schemas.openxmlformats.org/officeDocument/2006/relationships">
+  <c:date1904 val="0"/>
+  <c:lang val="pl-PL"/>
+  <c:roundedCorners val="0"/>
+  <mc:AlternateContent xmlns:mc="http://schemas.openxmlformats.org/markup-compatibility/2006">
+    <mc:Choice xmlns:c14="http://schemas.microsoft.com/office/drawing/2007/8/2/chart" Requires="c14">
+      <c14:style val="102"/>
+    </mc:Choice>
+    <mc:Fallback>
+      <c:style val="2"/>
+    </mc:Fallback>
+  </mc:AlternateContent>
+  <c:chart>
+    <c:autoTitleDeleted val="0"/>
+    <c:plotArea>
+      <c:layout>
+        <c:manualLayout>
+          <c:layoutTarget val="inner"/>
+          <c:xMode val="edge"/>
+          <c:yMode val="edge"/>
+          <c:x val="7.2543963254593169E-2"/>
+          <c:y val="9.7696850393700782E-2"/>
+          <c:w val="0.89690048118985122"/>
+          <c:h val="0.68815179352580924"/>
+        </c:manualLayout>
+      </c:layout>
+      <c:lineChart>
+        <c:grouping val="standard"/>
+        <c:varyColors val="0"/>
+        <c:ser>
+          <c:idx val="0"/>
+          <c:order val="0"/>
+          <c:marker>
+            <c:symbol val="none"/>
+          </c:marker>
+          <c:cat>
+            <c:strRef>
+              <c:f>Arkusz1!$A$5:$A$13</c:f>
+              <c:strCache>
+                <c:ptCount val="9"/>
+                <c:pt idx="0">
+                  <c:v>0.1</c:v>
+                </c:pt>
+                <c:pt idx="1">
+                  <c:v>0.2</c:v>
+                </c:pt>
+                <c:pt idx="2">
+                  <c:v>0.3</c:v>
+                </c:pt>
+                <c:pt idx="3">
+                  <c:v>0.4</c:v>
+                </c:pt>
+                <c:pt idx="4">
+                  <c:v>0.5</c:v>
+                </c:pt>
+                <c:pt idx="5">
+                  <c:v>0.6</c:v>
+                </c:pt>
+                <c:pt idx="6">
+                  <c:v>0.7</c:v>
+                </c:pt>
+                <c:pt idx="7">
+                  <c:v>0.8</c:v>
+                </c:pt>
+                <c:pt idx="8">
+                  <c:v>0.9</c:v>
+                </c:pt>
+              </c:strCache>
+            </c:strRef>
+          </c:cat>
+          <c:val>
+            <c:numRef>
+              <c:f>Arkusz1!$B$5:$B$13</c:f>
+              <c:numCache>
+                <c:formatCode>General</c:formatCode>
+                <c:ptCount val="9"/>
+                <c:pt idx="0">
+                  <c:v>5.4</c:v>
+                </c:pt>
+                <c:pt idx="1">
+                  <c:v>5.3</c:v>
+                </c:pt>
+                <c:pt idx="2">
+                  <c:v>5</c:v>
+                </c:pt>
+                <c:pt idx="3">
+                  <c:v>4.4000000000000004</c:v>
+                </c:pt>
+                <c:pt idx="4">
+                  <c:v>4.2</c:v>
+                </c:pt>
+                <c:pt idx="5">
+                  <c:v>4.8</c:v>
+                </c:pt>
+                <c:pt idx="6">
+                  <c:v>5.4</c:v>
+                </c:pt>
+                <c:pt idx="7">
+                  <c:v>5.7</c:v>
+                </c:pt>
+                <c:pt idx="8">
+                  <c:v>7</c:v>
+                </c:pt>
+              </c:numCache>
+            </c:numRef>
+          </c:val>
+          <c:smooth val="0"/>
+        </c:ser>
+        <c:dLbls>
+          <c:showLegendKey val="0"/>
+          <c:showVal val="0"/>
+          <c:showCatName val="0"/>
+          <c:showSerName val="0"/>
+          <c:showPercent val="0"/>
+          <c:showBubbleSize val="0"/>
+        </c:dLbls>
+        <c:marker val="1"/>
+        <c:smooth val="0"/>
+        <c:axId val="233169280"/>
+        <c:axId val="233171200"/>
+      </c:lineChart>
+      <c:catAx>
+        <c:axId val="233169280"/>
+        <c:scaling>
+          <c:orientation val="minMax"/>
+        </c:scaling>
+        <c:delete val="0"/>
+        <c:axPos val="b"/>
+        <c:title>
+          <c:tx>
+            <c:rich>
+              <a:bodyPr/>
+              <a:lstStyle/>
+              <a:p>
+                <a:pPr>
+                  <a:defRPr/>
+                </a:pPr>
+                <a:r>
+                  <a:rPr lang="pl-PL"/>
+                  <a:t>współ. uczenia</a:t>
+                </a:r>
+                <a:endParaRPr lang="en-US"/>
+              </a:p>
+            </c:rich>
+          </c:tx>
+          <c:overlay val="0"/>
+        </c:title>
+        <c:majorTickMark val="out"/>
+        <c:minorTickMark val="none"/>
+        <c:tickLblPos val="nextTo"/>
+        <c:crossAx val="233171200"/>
+        <c:crosses val="autoZero"/>
+        <c:auto val="1"/>
+        <c:lblAlgn val="ctr"/>
+        <c:lblOffset val="100"/>
+        <c:noMultiLvlLbl val="0"/>
+      </c:catAx>
+      <c:valAx>
+        <c:axId val="233171200"/>
+        <c:scaling>
+          <c:orientation val="minMax"/>
+        </c:scaling>
+        <c:delete val="0"/>
+        <c:axPos val="l"/>
+        <c:majorGridlines/>
+        <c:title>
+          <c:tx>
+            <c:rich>
+              <a:bodyPr rot="0" vert="horz"/>
+              <a:lstStyle/>
+              <a:p>
+                <a:pPr>
+                  <a:defRPr/>
+                </a:pPr>
+                <a:r>
+                  <a:rPr lang="pl-PL"/>
+                  <a:t>liczba iteracji</a:t>
+                </a:r>
+              </a:p>
+            </c:rich>
+          </c:tx>
+          <c:layout>
+            <c:manualLayout>
+              <c:xMode val="edge"/>
+              <c:yMode val="edge"/>
+              <c:x val="0"/>
+              <c:y val="8.4277486147564893E-3"/>
+            </c:manualLayout>
+          </c:layout>
+          <c:overlay val="0"/>
+        </c:title>
+        <c:numFmt formatCode="General" sourceLinked="1"/>
+        <c:majorTickMark val="out"/>
+        <c:minorTickMark val="none"/>
+        <c:tickLblPos val="nextTo"/>
+        <c:crossAx val="233169280"/>
+        <c:crosses val="autoZero"/>
+        <c:crossBetween val="between"/>
+      </c:valAx>
+    </c:plotArea>
+    <c:plotVisOnly val="1"/>
+    <c:dispBlanksAs val="gap"/>
+    <c:showDLblsOverMax val="0"/>
+  </c:chart>
+  <c:externalData r:id="rId1">
+    <c:autoUpdate val="0"/>
+  </c:externalData>
+</c:chartSpace>
+</file>
+
+<file path=word/charts/chart2.xml><?xml version="1.0" encoding="utf-8"?>
+<c:chartSpace xmlns:c="http://schemas.openxmlformats.org/drawingml/2006/chart" xmlns:a="http://schemas.openxmlformats.org/drawingml/2006/main" xmlns:r="http://schemas.openxmlformats.org/officeDocument/2006/relationships">
+  <c:date1904 val="0"/>
+  <c:lang val="pl-PL"/>
+  <c:roundedCorners val="0"/>
+  <mc:AlternateContent xmlns:mc="http://schemas.openxmlformats.org/markup-compatibility/2006">
+    <mc:Choice xmlns:c14="http://schemas.microsoft.com/office/drawing/2007/8/2/chart" Requires="c14">
+      <c14:style val="102"/>
+    </mc:Choice>
+    <mc:Fallback>
+      <c:style val="2"/>
+    </mc:Fallback>
+  </mc:AlternateContent>
+  <c:chart>
+    <c:autoTitleDeleted val="0"/>
+    <c:plotArea>
+      <c:layout>
+        <c:manualLayout>
+          <c:layoutTarget val="inner"/>
+          <c:xMode val="edge"/>
+          <c:yMode val="edge"/>
+          <c:x val="5.8655074365704288E-2"/>
+          <c:y val="0.10695610965296004"/>
+          <c:w val="0.88966447944006999"/>
+          <c:h val="0.67889253426655005"/>
+        </c:manualLayout>
+      </c:layout>
+      <c:scatterChart>
+        <c:scatterStyle val="lineMarker"/>
+        <c:varyColors val="0"/>
+        <c:ser>
+          <c:idx val="0"/>
+          <c:order val="0"/>
+          <c:marker>
+            <c:symbol val="none"/>
+          </c:marker>
+          <c:xVal>
+            <c:numRef>
+              <c:f>Arkusz2!$A$5:$A$11</c:f>
+              <c:numCache>
+                <c:formatCode>General</c:formatCode>
+                <c:ptCount val="7"/>
+                <c:pt idx="0">
+                  <c:v>20</c:v>
+                </c:pt>
+                <c:pt idx="1">
+                  <c:v>40</c:v>
+                </c:pt>
+                <c:pt idx="2">
+                  <c:v>60</c:v>
+                </c:pt>
+                <c:pt idx="3">
+                  <c:v>80</c:v>
+                </c:pt>
+                <c:pt idx="4">
+                  <c:v>100</c:v>
+                </c:pt>
+                <c:pt idx="5">
+                  <c:v>120</c:v>
+                </c:pt>
+                <c:pt idx="6">
+                  <c:v>140</c:v>
+                </c:pt>
+              </c:numCache>
+            </c:numRef>
+          </c:xVal>
+          <c:yVal>
+            <c:numRef>
+              <c:f>Arkusz2!$B$5:$B$11</c:f>
+              <c:numCache>
+                <c:formatCode>General</c:formatCode>
+                <c:ptCount val="7"/>
+                <c:pt idx="0">
+                  <c:v>7.2</c:v>
+                </c:pt>
+                <c:pt idx="1">
+                  <c:v>6</c:v>
+                </c:pt>
+                <c:pt idx="2">
+                  <c:v>5.8</c:v>
+                </c:pt>
+                <c:pt idx="3">
+                  <c:v>5.3</c:v>
+                </c:pt>
+                <c:pt idx="4">
+                  <c:v>5.6</c:v>
+                </c:pt>
+                <c:pt idx="5">
+                  <c:v>5.7</c:v>
+                </c:pt>
+                <c:pt idx="6">
+                  <c:v>5.3</c:v>
+                </c:pt>
+              </c:numCache>
+            </c:numRef>
+          </c:yVal>
+          <c:smooth val="0"/>
+        </c:ser>
+        <c:dLbls>
+          <c:showLegendKey val="0"/>
+          <c:showVal val="0"/>
+          <c:showCatName val="0"/>
+          <c:showSerName val="0"/>
+          <c:showPercent val="0"/>
+          <c:showBubbleSize val="0"/>
+        </c:dLbls>
+        <c:axId val="233403136"/>
+        <c:axId val="233405056"/>
+      </c:scatterChart>
+      <c:valAx>
+        <c:axId val="233403136"/>
+        <c:scaling>
+          <c:orientation val="minMax"/>
+        </c:scaling>
+        <c:delete val="0"/>
+        <c:axPos val="b"/>
+        <c:title>
+          <c:tx>
+            <c:rich>
+              <a:bodyPr/>
+              <a:lstStyle/>
+              <a:p>
+                <a:pPr>
+                  <a:defRPr/>
+                </a:pPr>
+                <a:r>
+                  <a:rPr lang="en-US"/>
+                  <a:t>liczba danych uczacych</a:t>
+                </a:r>
+              </a:p>
+            </c:rich>
+          </c:tx>
+          <c:overlay val="0"/>
+        </c:title>
+        <c:numFmt formatCode="General" sourceLinked="1"/>
+        <c:majorTickMark val="out"/>
+        <c:minorTickMark val="none"/>
+        <c:tickLblPos val="nextTo"/>
+        <c:crossAx val="233405056"/>
+        <c:crosses val="autoZero"/>
+        <c:crossBetween val="midCat"/>
+      </c:valAx>
+      <c:valAx>
+        <c:axId val="233405056"/>
+        <c:scaling>
+          <c:orientation val="minMax"/>
+        </c:scaling>
+        <c:delete val="0"/>
+        <c:axPos val="l"/>
+        <c:majorGridlines/>
+        <c:title>
+          <c:tx>
+            <c:rich>
+              <a:bodyPr rot="0" vert="horz"/>
+              <a:lstStyle/>
+              <a:p>
+                <a:pPr>
+                  <a:defRPr/>
+                </a:pPr>
+                <a:r>
+                  <a:rPr lang="pl-PL"/>
+                  <a:t>liczba iteracji</a:t>
+                </a:r>
+              </a:p>
+            </c:rich>
+          </c:tx>
+          <c:layout>
+            <c:manualLayout>
+              <c:xMode val="edge"/>
+              <c:yMode val="edge"/>
+              <c:x val="5.5555555555555558E-3"/>
+              <c:y val="1.7687007874015746E-2"/>
+            </c:manualLayout>
+          </c:layout>
+          <c:overlay val="0"/>
+        </c:title>
+        <c:numFmt formatCode="General" sourceLinked="1"/>
+        <c:majorTickMark val="out"/>
+        <c:minorTickMark val="none"/>
+        <c:tickLblPos val="nextTo"/>
+        <c:crossAx val="233403136"/>
+        <c:crosses val="autoZero"/>
+        <c:crossBetween val="midCat"/>
+      </c:valAx>
+    </c:plotArea>
+    <c:plotVisOnly val="1"/>
+    <c:dispBlanksAs val="gap"/>
+    <c:showDLblsOverMax val="0"/>
+  </c:chart>
+  <c:externalData r:id="rId1">
+    <c:autoUpdate val="0"/>
+  </c:externalData>
+</c:chartSpace>
 </file>
 
 <file path=word/theme/theme1.xml><?xml version="1.0" encoding="utf-8"?>

</xml_diff>